<commit_message>
Clave en crear invitacion
</commit_message>
<xml_diff>
--- a/public/invitacionEnvia.docx
+++ b/public/invitacionEnvia.docx
@@ -23,8 +23,6 @@
         </w:rPr>
         <w:t>LIC. JOSÉ MANUEL GARCÍA VALENCIA</w:t>
       </w:r>
-      <w:bookmarkStart w:id="0" w:name="_GoBack"/>
-      <w:bookmarkEnd w:id="0"/>
     </w:p>
     <w:p>
       <w:pPr>
@@ -1443,303 +1441,12 @@
       <w:pPr>
         <w:rPr>
           <w:rFonts w:ascii="Arial Narrow" w:hAnsi="Arial Narrow" w:cs="Arial"/>
-          <w:lang w:val="es-ES"/>
-        </w:rPr>
-      </w:pPr>
-    </w:p>
-    <w:p>
-      <w:pPr>
-        <w:rPr>
-          <w:rFonts w:ascii="Arial Narrow" w:hAnsi="Arial Narrow" w:cs="Arial"/>
-          <w:lang w:val="es-ES"/>
-        </w:rPr>
-      </w:pPr>
-      <w:r>
-        <w:rPr>
-          <w:rFonts w:ascii="Arial Narrow" w:hAnsi="Arial Narrow" w:cs="Arial"/>
-          <w:noProof/>
-          <w:lang w:val="es-ES_tradnl" w:eastAsia="es-ES_tradnl"/>
-        </w:rPr>
-        <mc:AlternateContent>
-          <mc:Choice Requires="wps">
-            <w:drawing>
-              <wp:anchor distT="0" distB="0" distL="114300" distR="114300" simplePos="0" relativeHeight="251656704" behindDoc="0" locked="0" layoutInCell="0" allowOverlap="1" wp14:anchorId="51BBA4FC" wp14:editId="1F48100A">
-                <wp:simplePos x="0" y="0"/>
-                <wp:positionH relativeFrom="column">
-                  <wp:posOffset>-42545</wp:posOffset>
-                </wp:positionH>
-                <wp:positionV relativeFrom="paragraph">
-                  <wp:posOffset>102235</wp:posOffset>
-                </wp:positionV>
-                <wp:extent cx="6997700" cy="800100"/>
-                <wp:effectExtent l="0" t="0" r="0" b="0"/>
-                <wp:wrapNone/>
-                <wp:docPr id="7" name="AutoShape 108"/>
-                <wp:cNvGraphicFramePr>
-                  <a:graphicFrameLocks xmlns:a="http://schemas.openxmlformats.org/drawingml/2006/main"/>
-                </wp:cNvGraphicFramePr>
-                <a:graphic xmlns:a="http://schemas.openxmlformats.org/drawingml/2006/main">
-                  <a:graphicData uri="http://schemas.microsoft.com/office/word/2010/wordprocessingShape">
-                    <wps:wsp>
-                      <wps:cNvSpPr>
-                        <a:spLocks noChangeArrowheads="1"/>
-                      </wps:cNvSpPr>
-                      <wps:spPr bwMode="auto">
-                        <a:xfrm>
-                          <a:off x="0" y="0"/>
-                          <a:ext cx="6997700" cy="800100"/>
-                        </a:xfrm>
-                        <a:prstGeom prst="roundRect">
-                          <a:avLst>
-                            <a:gd name="adj" fmla="val 16667"/>
-                          </a:avLst>
-                        </a:prstGeom>
-                        <a:solidFill>
-                          <a:srgbClr val="FFFFFF"/>
-                        </a:solidFill>
-                        <a:ln w="9525">
-                          <a:solidFill>
-                            <a:srgbClr val="000000"/>
-                          </a:solidFill>
-                          <a:round/>
-                          <a:headEnd/>
-                          <a:tailEnd/>
-                        </a:ln>
-                      </wps:spPr>
-                      <wps:txbx>
-                        <w:txbxContent>
-                          <w:p>
-                            <w:pPr>
-                              <w:rPr>
-                                <w:b/>
-                                <w:snapToGrid w:val="0"/>
-                                <w:sz w:val="16"/>
-                                <w:lang w:val="es-ES"/>
-                              </w:rPr>
-                            </w:pPr>
-                            <w:r>
-                              <w:rPr>
-                                <w:b/>
-                                <w:snapToGrid w:val="0"/>
-                                <w:sz w:val="16"/>
-                                <w:lang w:val="es-ES"/>
-                              </w:rPr>
-                              <w:t xml:space="preserve">OBSERVACIONES: </w:t>
-                            </w:r>
-                          </w:p>
-                          <w:p>
-                            <w:pPr>
-                              <w:rPr>
-                                <w:bCs/>
-                                <w:snapToGrid w:val="0"/>
-                                <w:lang w:val="es-ES"/>
-                              </w:rPr>
-                            </w:pPr>
-                            <w:r>
-                              <w:rPr>
-                                <w:rFonts w:ascii="Arial Narrow" w:hAnsi="Arial Narrow" w:cs="Arial"/>
-                                <w:sz w:val="18"/>
-                                <w:lang w:val="es-ES"/>
-                              </w:rPr>
-                              <w:t>${</w:t>
-                            </w:r>
-                            <w:r>
-                              <w:rPr>
-                                <w:rFonts w:ascii="Arial Narrow" w:hAnsi="Arial Narrow" w:cs="Arial"/>
-                                <w:sz w:val="18"/>
-                                <w:lang w:val="es-ES"/>
-                              </w:rPr>
-                              <w:t>observaciones</w:t>
-                            </w:r>
-                            <w:r>
-                              <w:rPr>
-                                <w:rFonts w:ascii="Arial Narrow" w:hAnsi="Arial Narrow" w:cs="Arial"/>
-                                <w:sz w:val="18"/>
-                                <w:lang w:val="es-ES"/>
-                              </w:rPr>
-                              <w:t>}</w:t>
-                            </w:r>
-                          </w:p>
-                          <w:p>
-                            <w:pPr>
-                              <w:rPr>
-                                <w:bCs/>
-                                <w:snapToGrid w:val="0"/>
-                                <w:lang w:val="es-ES"/>
-                              </w:rPr>
-                            </w:pPr>
-                          </w:p>
-                          <w:p>
-                            <w:pPr>
-                              <w:rPr>
-                                <w:bCs/>
-                                <w:snapToGrid w:val="0"/>
-                                <w:lang w:val="es-ES"/>
-                              </w:rPr>
-                            </w:pPr>
-                          </w:p>
-                          <w:p>
-                            <w:pPr>
-                              <w:pStyle w:val="Textodecuerpo3"/>
-                              <w:rPr>
-                                <w:rFonts w:ascii="Times New Roman" w:hAnsi="Times New Roman" w:cs="Times New Roman"/>
-                                <w:bCs/>
-                                <w:snapToGrid w:val="0"/>
-                                <w:lang w:val="es-ES"/>
-                              </w:rPr>
-                            </w:pPr>
-                          </w:p>
-                        </w:txbxContent>
-                      </wps:txbx>
-                      <wps:bodyPr rot="0" vert="horz" wrap="square" lIns="91440" tIns="45720" rIns="91440" bIns="45720" anchor="t" anchorCtr="0" upright="1">
-                        <a:noAutofit/>
-                      </wps:bodyPr>
-                    </wps:wsp>
-                  </a:graphicData>
-                </a:graphic>
-                <wp14:sizeRelH relativeFrom="page">
-                  <wp14:pctWidth>0</wp14:pctWidth>
-                </wp14:sizeRelH>
-                <wp14:sizeRelV relativeFrom="page">
-                  <wp14:pctHeight>0</wp14:pctHeight>
-                </wp14:sizeRelV>
-              </wp:anchor>
-            </w:drawing>
-          </mc:Choice>
-          <mc:Fallback>
-            <w:pict>
-              <v:roundrect w14:anchorId="51BBA4FC" id="AutoShape 108" o:spid="_x0000_s1026" style="position:absolute;margin-left:-3.35pt;margin-top:8.05pt;width:551pt;height:63pt;z-index:251656704;visibility:visible;mso-wrap-style:square;mso-width-percent:0;mso-height-percent:0;mso-wrap-distance-left:9pt;mso-wrap-distance-top:0;mso-wrap-distance-right:9pt;mso-wrap-distance-bottom:0;mso-position-horizontal:absolute;mso-position-horizontal-relative:text;mso-position-vertical:absolute;mso-position-vertical-relative:text;mso-width-percent:0;mso-height-percent:0;mso-width-relative:page;mso-height-relative:page;v-text-anchor:top" arcsize="10923f" o:gfxdata="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" o:allowincell="f">
-                <v:textbox>
-                  <w:txbxContent>
-                    <w:p>
-                      <w:pPr>
-                        <w:rPr>
-                          <w:b/>
-                          <w:snapToGrid w:val="0"/>
-                          <w:sz w:val="16"/>
-                          <w:lang w:val="es-ES"/>
-                        </w:rPr>
-                      </w:pPr>
-                      <w:r>
-                        <w:rPr>
-                          <w:b/>
-                          <w:snapToGrid w:val="0"/>
-                          <w:sz w:val="16"/>
-                          <w:lang w:val="es-ES"/>
-                        </w:rPr>
-                        <w:t xml:space="preserve">OBSERVACIONES: </w:t>
-                      </w:r>
-                    </w:p>
-                    <w:p>
-                      <w:pPr>
-                        <w:rPr>
-                          <w:bCs/>
-                          <w:snapToGrid w:val="0"/>
-                          <w:lang w:val="es-ES"/>
-                        </w:rPr>
-                      </w:pPr>
-                      <w:r>
-                        <w:rPr>
-                          <w:rFonts w:ascii="Arial Narrow" w:hAnsi="Arial Narrow" w:cs="Arial"/>
-                          <w:sz w:val="18"/>
-                          <w:lang w:val="es-ES"/>
-                        </w:rPr>
-                        <w:t>${</w:t>
-                      </w:r>
-                      <w:r>
-                        <w:rPr>
-                          <w:rFonts w:ascii="Arial Narrow" w:hAnsi="Arial Narrow" w:cs="Arial"/>
-                          <w:sz w:val="18"/>
-                          <w:lang w:val="es-ES"/>
-                        </w:rPr>
-                        <w:t>observaciones</w:t>
-                      </w:r>
-                      <w:r>
-                        <w:rPr>
-                          <w:rFonts w:ascii="Arial Narrow" w:hAnsi="Arial Narrow" w:cs="Arial"/>
-                          <w:sz w:val="18"/>
-                          <w:lang w:val="es-ES"/>
-                        </w:rPr>
-                        <w:t>}</w:t>
-                      </w:r>
-                    </w:p>
-                    <w:p>
-                      <w:pPr>
-                        <w:rPr>
-                          <w:bCs/>
-                          <w:snapToGrid w:val="0"/>
-                          <w:lang w:val="es-ES"/>
-                        </w:rPr>
-                      </w:pPr>
-                    </w:p>
-                    <w:p>
-                      <w:pPr>
-                        <w:rPr>
-                          <w:bCs/>
-                          <w:snapToGrid w:val="0"/>
-                          <w:lang w:val="es-ES"/>
-                        </w:rPr>
-                      </w:pPr>
-                    </w:p>
-                    <w:p>
-                      <w:pPr>
-                        <w:pStyle w:val="Textodecuerpo3"/>
-                        <w:rPr>
-                          <w:rFonts w:ascii="Times New Roman" w:hAnsi="Times New Roman" w:cs="Times New Roman"/>
-                          <w:bCs/>
-                          <w:snapToGrid w:val="0"/>
-                          <w:lang w:val="es-ES"/>
-                        </w:rPr>
-                      </w:pPr>
-                    </w:p>
-                  </w:txbxContent>
-                </v:textbox>
-              </v:roundrect>
-            </w:pict>
-          </mc:Fallback>
-        </mc:AlternateContent>
-      </w:r>
-    </w:p>
-    <w:p>
-      <w:pPr>
-        <w:rPr>
-          <w:rFonts w:ascii="Arial Narrow" w:hAnsi="Arial Narrow" w:cs="Arial"/>
-          <w:lang w:val="es-ES"/>
-        </w:rPr>
-      </w:pPr>
-    </w:p>
-    <w:p>
-      <w:pPr>
-        <w:rPr>
-          <w:rFonts w:ascii="Arial Narrow" w:hAnsi="Arial Narrow" w:cs="Arial"/>
-          <w:lang w:val="es-ES"/>
-        </w:rPr>
-      </w:pPr>
-    </w:p>
-    <w:p>
-      <w:pPr>
-        <w:rPr>
-          <w:rFonts w:ascii="Arial Narrow" w:hAnsi="Arial Narrow" w:cs="Arial"/>
-          <w:lang w:val="es-ES"/>
-        </w:rPr>
-      </w:pPr>
-    </w:p>
-    <w:p>
-      <w:pPr>
-        <w:rPr>
-          <w:rFonts w:ascii="Arial Narrow" w:hAnsi="Arial Narrow" w:cs="Arial"/>
-          <w:lang w:val="es-ES"/>
-        </w:rPr>
-      </w:pPr>
-    </w:p>
-    <w:p>
-      <w:pPr>
-        <w:rPr>
-          <w:rFonts w:ascii="Arial Narrow" w:hAnsi="Arial Narrow" w:cs="Arial"/>
           <w:sz w:val="16"/>
           <w:lang w:val="es-ES"/>
         </w:rPr>
       </w:pPr>
+      <w:bookmarkStart w:id="0" w:name="_GoBack"/>
+      <w:bookmarkEnd w:id="0"/>
     </w:p>
     <w:p>
       <w:pPr>
@@ -2922,7 +2629,7 @@
   <w:abstractNum w:abstractNumId="0">
     <w:nsid w:val="FFFFFF1D"/>
     <w:multiLevelType w:val="multilevel"/>
-    <w:tmpl w:val="53F20652"/>
+    <w:tmpl w:val="489CF5EA"/>
     <w:lvl w:ilvl="0">
       <w:start w:val="1"/>
       <w:numFmt w:val="bullet"/>
@@ -5129,7 +4836,7 @@
 </file>
 
 <file path=customXml/itemProps1.xml><?xml version="1.0" encoding="utf-8"?>
-<ds:datastoreItem xmlns:ds="http://schemas.openxmlformats.org/officeDocument/2006/customXml" ds:itemID="{85CC890D-85AD-F142-9042-F94DF9EBC1A9}">
+<ds:datastoreItem xmlns:ds="http://schemas.openxmlformats.org/officeDocument/2006/customXml" ds:itemID="{1A29DC8A-50B8-6143-A9BB-253A1BC1973A}">
   <ds:schemaRefs>
     <ds:schemaRef ds:uri="http://schemas.openxmlformats.org/officeDocument/2006/bibliography"/>
   </ds:schemaRefs>

</xml_diff>

<commit_message>
Documento de cotizacion agregar clave
</commit_message>
<xml_diff>
--- a/public/invitacionEnvia.docx
+++ b/public/invitacionEnvia.docx
@@ -73,23 +73,7 @@
           <w:rFonts w:ascii="Arial Narrow" w:hAnsi="Arial Narrow" w:cs="Arial"/>
           <w:lang w:val="es-ES"/>
         </w:rPr>
-        <w:t>${</w:t>
-      </w:r>
-      <w:proofErr w:type="spellStart"/>
-      <w:r>
-        <w:rPr>
-          <w:rFonts w:ascii="Arial Narrow" w:hAnsi="Arial Narrow" w:cs="Arial"/>
-          <w:lang w:val="es-ES"/>
-        </w:rPr>
-        <w:t>numero_procedimiento</w:t>
-      </w:r>
-      <w:proofErr w:type="spellEnd"/>
-      <w:r>
-        <w:rPr>
-          <w:rFonts w:ascii="Arial Narrow" w:hAnsi="Arial Narrow" w:cs="Arial"/>
-          <w:lang w:val="es-ES"/>
-        </w:rPr>
-        <w:t>}</w:t>
+        <w:t>${numero_procedimiento}</w:t>
       </w:r>
     </w:p>
     <w:p>
@@ -269,29 +253,7 @@
                 <w:sz w:val="18"/>
                 <w:lang w:val="es-ES"/>
               </w:rPr>
-              <w:t>${</w:t>
-            </w:r>
-            <w:proofErr w:type="spellStart"/>
-            <w:r>
-              <w:rPr>
-                <w:rFonts w:ascii="Arial Narrow" w:hAnsi="Arial Narrow" w:cs="Arial"/>
-                <w:snapToGrid w:val="0"/>
-                <w:color w:val="000000"/>
-                <w:sz w:val="18"/>
-                <w:lang w:val="es-ES"/>
-              </w:rPr>
-              <w:t>unidad_responsable</w:t>
-            </w:r>
-            <w:proofErr w:type="spellEnd"/>
-            <w:r>
-              <w:rPr>
-                <w:rFonts w:ascii="Arial Narrow" w:hAnsi="Arial Narrow" w:cs="Arial"/>
-                <w:snapToGrid w:val="0"/>
-                <w:color w:val="000000"/>
-                <w:sz w:val="18"/>
-                <w:lang w:val="es-ES"/>
-              </w:rPr>
-              <w:t>}</w:t>
+              <w:t>${unidad_responsable}</w:t>
             </w:r>
           </w:p>
         </w:tc>
@@ -372,29 +334,7 @@
                 <w:sz w:val="18"/>
                 <w:lang w:val="es-ES"/>
               </w:rPr>
-              <w:t>${</w:t>
-            </w:r>
-            <w:proofErr w:type="spellStart"/>
-            <w:r>
-              <w:rPr>
-                <w:rFonts w:ascii="Arial Narrow" w:hAnsi="Arial Narrow" w:cs="Arial"/>
-                <w:snapToGrid w:val="0"/>
-                <w:color w:val="000000"/>
-                <w:sz w:val="18"/>
-                <w:lang w:val="es-ES"/>
-              </w:rPr>
-              <w:t>numero_procedimiento</w:t>
-            </w:r>
-            <w:proofErr w:type="spellEnd"/>
-            <w:r>
-              <w:rPr>
-                <w:rFonts w:ascii="Arial Narrow" w:hAnsi="Arial Narrow" w:cs="Arial"/>
-                <w:snapToGrid w:val="0"/>
-                <w:color w:val="000000"/>
-                <w:sz w:val="18"/>
-                <w:lang w:val="es-ES"/>
-              </w:rPr>
-              <w:t>}</w:t>
+              <w:t>${numero_procedimiento}</w:t>
             </w:r>
           </w:p>
         </w:tc>
@@ -465,29 +405,7 @@
                 <w:sz w:val="18"/>
                 <w:lang w:val="es-ES"/>
               </w:rPr>
-              <w:t>${</w:t>
-            </w:r>
-            <w:proofErr w:type="spellStart"/>
-            <w:r>
-              <w:rPr>
-                <w:rFonts w:ascii="Arial Narrow" w:hAnsi="Arial Narrow" w:cs="Arial"/>
-                <w:snapToGrid w:val="0"/>
-                <w:color w:val="000000"/>
-                <w:sz w:val="18"/>
-                <w:lang w:val="es-ES"/>
-              </w:rPr>
-              <w:t>descripcion</w:t>
-            </w:r>
-            <w:proofErr w:type="spellEnd"/>
-            <w:r>
-              <w:rPr>
-                <w:rFonts w:ascii="Arial Narrow" w:hAnsi="Arial Narrow" w:cs="Arial"/>
-                <w:snapToGrid w:val="0"/>
-                <w:color w:val="000000"/>
-                <w:sz w:val="18"/>
-                <w:lang w:val="es-ES"/>
-              </w:rPr>
-              <w:t>}</w:t>
+              <w:t>${descripcion}</w:t>
             </w:r>
           </w:p>
         </w:tc>
@@ -557,29 +475,7 @@
                 <w:sz w:val="18"/>
                 <w:lang w:val="es-ES"/>
               </w:rPr>
-              <w:t>${</w:t>
-            </w:r>
-            <w:proofErr w:type="spellStart"/>
-            <w:r>
-              <w:rPr>
-                <w:rFonts w:ascii="Arial Narrow" w:hAnsi="Arial Narrow" w:cs="Arial"/>
-                <w:snapToGrid w:val="0"/>
-                <w:color w:val="000000"/>
-                <w:sz w:val="18"/>
-                <w:lang w:val="es-ES"/>
-              </w:rPr>
-              <w:t>tiempo_entrega</w:t>
-            </w:r>
-            <w:proofErr w:type="spellEnd"/>
-            <w:r>
-              <w:rPr>
-                <w:rFonts w:ascii="Arial Narrow" w:hAnsi="Arial Narrow" w:cs="Arial"/>
-                <w:snapToGrid w:val="0"/>
-                <w:color w:val="000000"/>
-                <w:sz w:val="18"/>
-                <w:lang w:val="es-ES"/>
-              </w:rPr>
-              <w:t>}</w:t>
+              <w:t>${tiempo_entrega}</w:t>
             </w:r>
           </w:p>
         </w:tc>
@@ -650,29 +546,7 @@
                 <w:sz w:val="18"/>
                 <w:lang w:val="es-ES"/>
               </w:rPr>
-              <w:t>${</w:t>
-            </w:r>
-            <w:proofErr w:type="spellStart"/>
-            <w:r>
-              <w:rPr>
-                <w:rFonts w:ascii="Arial Narrow" w:hAnsi="Arial Narrow" w:cs="Arial"/>
-                <w:snapToGrid w:val="0"/>
-                <w:color w:val="000000"/>
-                <w:sz w:val="18"/>
-                <w:lang w:val="es-ES"/>
-              </w:rPr>
-              <w:t>garantia</w:t>
-            </w:r>
-            <w:proofErr w:type="spellEnd"/>
-            <w:r>
-              <w:rPr>
-                <w:rFonts w:ascii="Arial Narrow" w:hAnsi="Arial Narrow" w:cs="Arial"/>
-                <w:snapToGrid w:val="0"/>
-                <w:color w:val="000000"/>
-                <w:sz w:val="18"/>
-                <w:lang w:val="es-ES"/>
-              </w:rPr>
-              <w:t>}</w:t>
+              <w:t>${garantia}</w:t>
             </w:r>
           </w:p>
         </w:tc>
@@ -694,13 +568,14 @@
         <w:tblLook w:val="04A0" w:firstRow="1" w:lastRow="0" w:firstColumn="1" w:lastColumn="0" w:noHBand="0" w:noVBand="1"/>
       </w:tblPr>
       <w:tblGrid>
-        <w:gridCol w:w="1585"/>
-        <w:gridCol w:w="1585"/>
-        <w:gridCol w:w="1585"/>
-        <w:gridCol w:w="1585"/>
-        <w:gridCol w:w="1585"/>
-        <w:gridCol w:w="1585"/>
-        <w:gridCol w:w="1400"/>
+        <w:gridCol w:w="1408"/>
+        <w:gridCol w:w="1407"/>
+        <w:gridCol w:w="1407"/>
+        <w:gridCol w:w="1407"/>
+        <w:gridCol w:w="1407"/>
+        <w:gridCol w:w="1407"/>
+        <w:gridCol w:w="1407"/>
+        <w:gridCol w:w="1246"/>
       </w:tblGrid>
       <w:tr>
         <w:trPr>
@@ -709,7 +584,7 @@
         <w:tc>
           <w:tcPr>
             <w:cnfStyle w:val="001000000000" w:firstRow="0" w:lastRow="0" w:firstColumn="1" w:lastColumn="0" w:oddVBand="0" w:evenVBand="0" w:oddHBand="0" w:evenHBand="0" w:firstRowFirstColumn="0" w:firstRowLastColumn="0" w:lastRowFirstColumn="0" w:lastRowLastColumn="0"/>
-            <w:tcW w:w="1585" w:type="dxa"/>
+            <w:tcW w:w="1408" w:type="dxa"/>
           </w:tcPr>
           <w:p>
             <w:pPr>
@@ -718,27 +593,18 @@
                 <w:lang w:val="es-ES"/>
               </w:rPr>
             </w:pPr>
-            <w:proofErr w:type="spellStart"/>
             <w:r>
               <w:rPr>
                 <w:rFonts w:ascii="Arial Narrow" w:hAnsi="Arial Narrow" w:cs="Arial"/>
                 <w:lang w:val="es-ES"/>
               </w:rPr>
-              <w:t>Pda</w:t>
-            </w:r>
-            <w:proofErr w:type="spellEnd"/>
-            <w:r>
-              <w:rPr>
-                <w:rFonts w:ascii="Arial Narrow" w:hAnsi="Arial Narrow" w:cs="Arial"/>
-                <w:lang w:val="es-ES"/>
-              </w:rPr>
-              <w:t>.</w:t>
+              <w:t>Pda.</w:t>
             </w:r>
           </w:p>
         </w:tc>
         <w:tc>
           <w:tcPr>
-            <w:tcW w:w="1585" w:type="dxa"/>
+            <w:tcW w:w="1407" w:type="dxa"/>
           </w:tcPr>
           <w:p>
             <w:pPr>
@@ -748,27 +614,18 @@
                 <w:lang w:val="es-ES"/>
               </w:rPr>
             </w:pPr>
-            <w:proofErr w:type="spellStart"/>
             <w:r>
               <w:rPr>
                 <w:rFonts w:ascii="Arial Narrow" w:hAnsi="Arial Narrow" w:cs="Arial"/>
                 <w:lang w:val="es-ES"/>
               </w:rPr>
-              <w:t>Cant</w:t>
-            </w:r>
-            <w:proofErr w:type="spellEnd"/>
-            <w:r>
-              <w:rPr>
-                <w:rFonts w:ascii="Arial Narrow" w:hAnsi="Arial Narrow" w:cs="Arial"/>
-                <w:lang w:val="es-ES"/>
-              </w:rPr>
-              <w:t>.</w:t>
+              <w:t>Cant.</w:t>
             </w:r>
           </w:p>
         </w:tc>
         <w:tc>
           <w:tcPr>
-            <w:tcW w:w="1585" w:type="dxa"/>
+            <w:tcW w:w="1407" w:type="dxa"/>
           </w:tcPr>
           <w:p>
             <w:pPr>
@@ -789,7 +646,7 @@
         </w:tc>
         <w:tc>
           <w:tcPr>
-            <w:tcW w:w="1585" w:type="dxa"/>
+            <w:tcW w:w="1407" w:type="dxa"/>
           </w:tcPr>
           <w:p>
             <w:pPr>
@@ -810,7 +667,28 @@
         </w:tc>
         <w:tc>
           <w:tcPr>
-            <w:tcW w:w="1585" w:type="dxa"/>
+            <w:tcW w:w="1407" w:type="dxa"/>
+          </w:tcPr>
+          <w:p>
+            <w:pPr>
+              <w:cnfStyle w:val="100000000000" w:firstRow="1" w:lastRow="0" w:firstColumn="0" w:lastColumn="0" w:oddVBand="0" w:evenVBand="0" w:oddHBand="0" w:evenHBand="0" w:firstRowFirstColumn="0" w:firstRowLastColumn="0" w:lastRowFirstColumn="0" w:lastRowLastColumn="0"/>
+              <w:rPr>
+                <w:rFonts w:ascii="Arial Narrow" w:hAnsi="Arial Narrow" w:cs="Arial"/>
+                <w:lang w:val="es-ES"/>
+              </w:rPr>
+            </w:pPr>
+            <w:r>
+              <w:rPr>
+                <w:rFonts w:ascii="Arial Narrow" w:hAnsi="Arial Narrow" w:cs="Arial"/>
+                <w:lang w:val="es-ES"/>
+              </w:rPr>
+              <w:t>Clave o Modelo</w:t>
+            </w:r>
+          </w:p>
+        </w:tc>
+        <w:tc>
+          <w:tcPr>
+            <w:tcW w:w="1407" w:type="dxa"/>
           </w:tcPr>
           <w:p>
             <w:pPr>
@@ -831,7 +709,7 @@
         </w:tc>
         <w:tc>
           <w:tcPr>
-            <w:tcW w:w="1585" w:type="dxa"/>
+            <w:tcW w:w="1407" w:type="dxa"/>
           </w:tcPr>
           <w:p>
             <w:pPr>
@@ -852,7 +730,7 @@
         </w:tc>
         <w:tc>
           <w:tcPr>
-            <w:tcW w:w="1400" w:type="dxa"/>
+            <w:tcW w:w="1246" w:type="dxa"/>
           </w:tcPr>
           <w:p>
             <w:pPr>
@@ -879,7 +757,7 @@
         <w:tc>
           <w:tcPr>
             <w:cnfStyle w:val="001000000000" w:firstRow="0" w:lastRow="0" w:firstColumn="1" w:lastColumn="0" w:oddVBand="0" w:evenVBand="0" w:oddHBand="0" w:evenHBand="0" w:firstRowFirstColumn="0" w:firstRowLastColumn="0" w:lastRowFirstColumn="0" w:lastRowLastColumn="0"/>
-            <w:tcW w:w="1585" w:type="dxa"/>
+            <w:tcW w:w="1408" w:type="dxa"/>
           </w:tcPr>
           <w:p>
             <w:pPr>
@@ -893,17 +771,94 @@
                 <w:rFonts w:ascii="Arial Narrow" w:hAnsi="Arial Narrow" w:cs="Arial"/>
                 <w:lang w:val="es-ES"/>
               </w:rPr>
-              <w:t>${</w:t>
+              <w:t>${no_partida}</w:t>
             </w:r>
-            <w:proofErr w:type="spellStart"/>
+          </w:p>
+        </w:tc>
+        <w:tc>
+          <w:tcPr>
+            <w:tcW w:w="1407" w:type="dxa"/>
+          </w:tcPr>
+          <w:p>
+            <w:pPr>
+              <w:cnfStyle w:val="000000100000" w:firstRow="0" w:lastRow="0" w:firstColumn="0" w:lastColumn="0" w:oddVBand="0" w:evenVBand="0" w:oddHBand="1" w:evenHBand="0" w:firstRowFirstColumn="0" w:firstRowLastColumn="0" w:lastRowFirstColumn="0" w:lastRowLastColumn="0"/>
+              <w:rPr>
+                <w:rFonts w:ascii="Arial Narrow" w:hAnsi="Arial Narrow" w:cs="Arial"/>
+                <w:lang w:val="es-ES"/>
+              </w:rPr>
+            </w:pPr>
             <w:r>
               <w:rPr>
                 <w:rFonts w:ascii="Arial Narrow" w:hAnsi="Arial Narrow" w:cs="Arial"/>
                 <w:lang w:val="es-ES"/>
               </w:rPr>
-              <w:t>no_partida</w:t>
+              <w:t>${cantidad}</w:t>
             </w:r>
-            <w:proofErr w:type="spellEnd"/>
+          </w:p>
+        </w:tc>
+        <w:tc>
+          <w:tcPr>
+            <w:tcW w:w="1407" w:type="dxa"/>
+          </w:tcPr>
+          <w:p>
+            <w:pPr>
+              <w:cnfStyle w:val="000000100000" w:firstRow="0" w:lastRow="0" w:firstColumn="0" w:lastColumn="0" w:oddVBand="0" w:evenVBand="0" w:oddHBand="1" w:evenHBand="0" w:firstRowFirstColumn="0" w:firstRowLastColumn="0" w:lastRowFirstColumn="0" w:lastRowLastColumn="0"/>
+              <w:rPr>
+                <w:rFonts w:ascii="Arial Narrow" w:hAnsi="Arial Narrow" w:cs="Arial"/>
+                <w:lang w:val="es-ES"/>
+              </w:rPr>
+            </w:pPr>
+            <w:r>
+              <w:rPr>
+                <w:rFonts w:ascii="Arial Narrow" w:hAnsi="Arial Narrow" w:cs="Arial"/>
+                <w:lang w:val="es-ES"/>
+              </w:rPr>
+              <w:t>${unidad_medida}</w:t>
+            </w:r>
+          </w:p>
+        </w:tc>
+        <w:tc>
+          <w:tcPr>
+            <w:tcW w:w="1407" w:type="dxa"/>
+          </w:tcPr>
+          <w:p>
+            <w:pPr>
+              <w:cnfStyle w:val="000000100000" w:firstRow="0" w:lastRow="0" w:firstColumn="0" w:lastColumn="0" w:oddVBand="0" w:evenVBand="0" w:oddHBand="1" w:evenHBand="0" w:firstRowFirstColumn="0" w:firstRowLastColumn="0" w:lastRowFirstColumn="0" w:lastRowLastColumn="0"/>
+              <w:rPr>
+                <w:rFonts w:ascii="Arial Narrow" w:hAnsi="Arial Narrow" w:cs="Arial"/>
+                <w:lang w:val="es-ES"/>
+              </w:rPr>
+            </w:pPr>
+            <w:r>
+              <w:rPr>
+                <w:rFonts w:ascii="Arial Narrow" w:hAnsi="Arial Narrow" w:cs="Arial"/>
+                <w:lang w:val="es-ES"/>
+              </w:rPr>
+              <w:t>${descripcion_partida}</w:t>
+            </w:r>
+          </w:p>
+        </w:tc>
+        <w:tc>
+          <w:tcPr>
+            <w:tcW w:w="1407" w:type="dxa"/>
+          </w:tcPr>
+          <w:p>
+            <w:pPr>
+              <w:cnfStyle w:val="000000100000" w:firstRow="0" w:lastRow="0" w:firstColumn="0" w:lastColumn="0" w:oddVBand="0" w:evenVBand="0" w:oddHBand="1" w:evenHBand="0" w:firstRowFirstColumn="0" w:firstRowLastColumn="0" w:lastRowFirstColumn="0" w:lastRowLastColumn="0"/>
+              <w:rPr>
+                <w:rFonts w:ascii="Arial Narrow" w:hAnsi="Arial Narrow" w:cs="Arial"/>
+                <w:lang w:val="es-ES"/>
+              </w:rPr>
+            </w:pPr>
+            <w:r>
+              <w:rPr>
+                <w:rFonts w:ascii="Arial Narrow" w:hAnsi="Arial Narrow" w:cs="Arial"/>
+                <w:lang w:val="es-ES"/>
+              </w:rPr>
+              <w:t>${clave</w:t>
+            </w:r>
+            <w:bookmarkStart w:id="0" w:name="_GoBack"/>
+            <w:bookmarkEnd w:id="0"/>
             <w:r>
               <w:rPr>
                 <w:rFonts w:ascii="Arial Narrow" w:hAnsi="Arial Narrow" w:cs="Arial"/>
@@ -915,109 +870,7 @@
         </w:tc>
         <w:tc>
           <w:tcPr>
-            <w:tcW w:w="1585" w:type="dxa"/>
-          </w:tcPr>
-          <w:p>
-            <w:pPr>
-              <w:cnfStyle w:val="000000100000" w:firstRow="0" w:lastRow="0" w:firstColumn="0" w:lastColumn="0" w:oddVBand="0" w:evenVBand="0" w:oddHBand="1" w:evenHBand="0" w:firstRowFirstColumn="0" w:firstRowLastColumn="0" w:lastRowFirstColumn="0" w:lastRowLastColumn="0"/>
-              <w:rPr>
-                <w:rFonts w:ascii="Arial Narrow" w:hAnsi="Arial Narrow" w:cs="Arial"/>
-                <w:lang w:val="es-ES"/>
-              </w:rPr>
-            </w:pPr>
-            <w:r>
-              <w:rPr>
-                <w:rFonts w:ascii="Arial Narrow" w:hAnsi="Arial Narrow" w:cs="Arial"/>
-                <w:lang w:val="es-ES"/>
-              </w:rPr>
-              <w:t>${cantidad}</w:t>
-            </w:r>
-          </w:p>
-        </w:tc>
-        <w:tc>
-          <w:tcPr>
-            <w:tcW w:w="1585" w:type="dxa"/>
-          </w:tcPr>
-          <w:p>
-            <w:pPr>
-              <w:cnfStyle w:val="000000100000" w:firstRow="0" w:lastRow="0" w:firstColumn="0" w:lastColumn="0" w:oddVBand="0" w:evenVBand="0" w:oddHBand="1" w:evenHBand="0" w:firstRowFirstColumn="0" w:firstRowLastColumn="0" w:lastRowFirstColumn="0" w:lastRowLastColumn="0"/>
-              <w:rPr>
-                <w:rFonts w:ascii="Arial Narrow" w:hAnsi="Arial Narrow" w:cs="Arial"/>
-                <w:lang w:val="es-ES"/>
-              </w:rPr>
-            </w:pPr>
-            <w:r>
-              <w:rPr>
-                <w:rFonts w:ascii="Arial Narrow" w:hAnsi="Arial Narrow" w:cs="Arial"/>
-                <w:lang w:val="es-ES"/>
-              </w:rPr>
-              <w:t>${</w:t>
-            </w:r>
-            <w:proofErr w:type="spellStart"/>
-            <w:r>
-              <w:rPr>
-                <w:rFonts w:ascii="Arial Narrow" w:hAnsi="Arial Narrow" w:cs="Arial"/>
-                <w:lang w:val="es-ES"/>
-              </w:rPr>
-              <w:t>unidad_medida</w:t>
-            </w:r>
-            <w:proofErr w:type="spellEnd"/>
-            <w:r>
-              <w:rPr>
-                <w:rFonts w:ascii="Arial Narrow" w:hAnsi="Arial Narrow" w:cs="Arial"/>
-                <w:lang w:val="es-ES"/>
-              </w:rPr>
-              <w:t>}</w:t>
-            </w:r>
-          </w:p>
-        </w:tc>
-        <w:tc>
-          <w:tcPr>
-            <w:tcW w:w="1585" w:type="dxa"/>
-          </w:tcPr>
-          <w:p>
-            <w:pPr>
-              <w:cnfStyle w:val="000000100000" w:firstRow="0" w:lastRow="0" w:firstColumn="0" w:lastColumn="0" w:oddVBand="0" w:evenVBand="0" w:oddHBand="1" w:evenHBand="0" w:firstRowFirstColumn="0" w:firstRowLastColumn="0" w:lastRowFirstColumn="0" w:lastRowLastColumn="0"/>
-              <w:rPr>
-                <w:rFonts w:ascii="Arial Narrow" w:hAnsi="Arial Narrow" w:cs="Arial"/>
-                <w:lang w:val="es-ES"/>
-              </w:rPr>
-            </w:pPr>
-            <w:r>
-              <w:rPr>
-                <w:rFonts w:ascii="Arial Narrow" w:hAnsi="Arial Narrow" w:cs="Arial"/>
-                <w:lang w:val="es-ES"/>
-              </w:rPr>
-              <w:t>${</w:t>
-            </w:r>
-            <w:proofErr w:type="spellStart"/>
-            <w:r>
-              <w:rPr>
-                <w:rFonts w:ascii="Arial Narrow" w:hAnsi="Arial Narrow" w:cs="Arial"/>
-                <w:lang w:val="es-ES"/>
-              </w:rPr>
-              <w:t>descripcio</w:t>
-            </w:r>
-            <w:r>
-              <w:rPr>
-                <w:rFonts w:ascii="Arial Narrow" w:hAnsi="Arial Narrow" w:cs="Arial"/>
-                <w:lang w:val="es-ES"/>
-              </w:rPr>
-              <w:t>n_partida</w:t>
-            </w:r>
-            <w:proofErr w:type="spellEnd"/>
-            <w:r>
-              <w:rPr>
-                <w:rFonts w:ascii="Arial Narrow" w:hAnsi="Arial Narrow" w:cs="Arial"/>
-                <w:lang w:val="es-ES"/>
-              </w:rPr>
-              <w:t>}</w:t>
-            </w:r>
-          </w:p>
-        </w:tc>
-        <w:tc>
-          <w:tcPr>
-            <w:tcW w:w="1585" w:type="dxa"/>
+            <w:tcW w:w="1407" w:type="dxa"/>
           </w:tcPr>
           <w:p>
             <w:pPr>
@@ -1038,7 +891,7 @@
         </w:tc>
         <w:tc>
           <w:tcPr>
-            <w:tcW w:w="1585" w:type="dxa"/>
+            <w:tcW w:w="1407" w:type="dxa"/>
           </w:tcPr>
           <w:p>
             <w:pPr>
@@ -1053,29 +906,13 @@
                 <w:rFonts w:ascii="Arial Narrow" w:hAnsi="Arial Narrow" w:cs="Arial"/>
                 <w:lang w:val="es-ES"/>
               </w:rPr>
-              <w:t>${</w:t>
-            </w:r>
-            <w:proofErr w:type="spellStart"/>
-            <w:r>
-              <w:rPr>
-                <w:rFonts w:ascii="Arial Narrow" w:hAnsi="Arial Narrow" w:cs="Arial"/>
-                <w:lang w:val="es-ES"/>
-              </w:rPr>
-              <w:t>precio_unitario</w:t>
-            </w:r>
-            <w:proofErr w:type="spellEnd"/>
-            <w:r>
-              <w:rPr>
-                <w:rFonts w:ascii="Arial Narrow" w:hAnsi="Arial Narrow" w:cs="Arial"/>
-                <w:lang w:val="es-ES"/>
-              </w:rPr>
-              <w:t>}</w:t>
+              <w:t>${precio_unitario}</w:t>
             </w:r>
           </w:p>
         </w:tc>
         <w:tc>
           <w:tcPr>
-            <w:tcW w:w="1400" w:type="dxa"/>
+            <w:tcW w:w="1246" w:type="dxa"/>
           </w:tcPr>
           <w:p>
             <w:pPr>
@@ -1232,23 +1069,7 @@
                 <w:rFonts w:ascii="Arial Narrow" w:hAnsi="Arial Narrow" w:cs="Arial"/>
                 <w:lang w:val="es-ES"/>
               </w:rPr>
-              <w:t>${</w:t>
-            </w:r>
-            <w:proofErr w:type="spellStart"/>
-            <w:r>
-              <w:rPr>
-                <w:rFonts w:ascii="Arial Narrow" w:hAnsi="Arial Narrow" w:cs="Arial"/>
-                <w:lang w:val="es-ES"/>
-              </w:rPr>
-              <w:t>iva_total</w:t>
-            </w:r>
-            <w:proofErr w:type="spellEnd"/>
-            <w:r>
-              <w:rPr>
-                <w:rFonts w:ascii="Arial Narrow" w:hAnsi="Arial Narrow" w:cs="Arial"/>
-                <w:lang w:val="es-ES"/>
-              </w:rPr>
-              <w:t>}</w:t>
+              <w:t>${iva_total}</w:t>
             </w:r>
           </w:p>
         </w:tc>
@@ -1401,7 +1222,6 @@
         </w:rPr>
         <w:t>${</w:t>
       </w:r>
-      <w:proofErr w:type="spellStart"/>
       <w:r>
         <w:rPr>
           <w:rFonts w:ascii="Arial Narrow" w:hAnsi="Arial Narrow" w:cs="Arial"/>
@@ -1409,7 +1229,6 @@
         </w:rPr>
         <w:t>lugar_entrega</w:t>
       </w:r>
-      <w:proofErr w:type="spellEnd"/>
       <w:r>
         <w:rPr>
           <w:rFonts w:ascii="Arial Narrow" w:hAnsi="Arial Narrow" w:cs="Arial"/>
@@ -1445,8 +1264,6 @@
           <w:lang w:val="es-ES"/>
         </w:rPr>
       </w:pPr>
-      <w:bookmarkStart w:id="0" w:name="_GoBack"/>
-      <w:bookmarkEnd w:id="0"/>
     </w:p>
     <w:p>
       <w:pPr>
@@ -2368,29 +2185,7 @@
               <w:sz w:val="18"/>
               <w:lang w:val="es-ES"/>
             </w:rPr>
-            <w:t>${</w:t>
-          </w:r>
-          <w:proofErr w:type="spellStart"/>
-          <w:r>
-            <w:rPr>
-              <w:rFonts w:ascii="Arial Narrow" w:hAnsi="Arial Narrow" w:cs="Arial"/>
-              <w:snapToGrid w:val="0"/>
-              <w:color w:val="000000"/>
-              <w:sz w:val="18"/>
-              <w:lang w:val="es-ES"/>
-            </w:rPr>
-            <w:t>dia</w:t>
-          </w:r>
-          <w:proofErr w:type="spellEnd"/>
-          <w:r>
-            <w:rPr>
-              <w:rFonts w:ascii="Arial Narrow" w:hAnsi="Arial Narrow" w:cs="Arial"/>
-              <w:snapToGrid w:val="0"/>
-              <w:color w:val="000000"/>
-              <w:sz w:val="18"/>
-              <w:lang w:val="es-ES"/>
-            </w:rPr>
-            <w:t>}</w:t>
+            <w:t>${dia}</w:t>
           </w:r>
         </w:p>
       </w:tc>
@@ -2455,29 +2250,7 @@
               <w:sz w:val="18"/>
               <w:lang w:val="es-ES"/>
             </w:rPr>
-            <w:t>${</w:t>
-          </w:r>
-          <w:proofErr w:type="spellStart"/>
-          <w:r>
-            <w:rPr>
-              <w:rFonts w:ascii="Arial Narrow" w:hAnsi="Arial Narrow" w:cs="Arial"/>
-              <w:snapToGrid w:val="0"/>
-              <w:color w:val="000000"/>
-              <w:sz w:val="18"/>
-              <w:lang w:val="es-ES"/>
-            </w:rPr>
-            <w:t>anio</w:t>
-          </w:r>
-          <w:proofErr w:type="spellEnd"/>
-          <w:r>
-            <w:rPr>
-              <w:rFonts w:ascii="Arial Narrow" w:hAnsi="Arial Narrow" w:cs="Arial"/>
-              <w:snapToGrid w:val="0"/>
-              <w:color w:val="000000"/>
-              <w:sz w:val="18"/>
-              <w:lang w:val="es-ES"/>
-            </w:rPr>
-            <w:t>}</w:t>
+            <w:t>${anio}</w:t>
           </w:r>
         </w:p>
       </w:tc>
@@ -2629,7 +2402,7 @@
   <w:abstractNum w:abstractNumId="0">
     <w:nsid w:val="FFFFFF1D"/>
     <w:multiLevelType w:val="multilevel"/>
-    <w:tmpl w:val="489CF5EA"/>
+    <w:tmpl w:val="744297F4"/>
     <w:lvl w:ilvl="0">
       <w:start w:val="1"/>
       <w:numFmt w:val="bullet"/>
@@ -4836,7 +4609,7 @@
 </file>
 
 <file path=customXml/itemProps1.xml><?xml version="1.0" encoding="utf-8"?>
-<ds:datastoreItem xmlns:ds="http://schemas.openxmlformats.org/officeDocument/2006/customXml" ds:itemID="{1A29DC8A-50B8-6143-A9BB-253A1BC1973A}">
+<ds:datastoreItem xmlns:ds="http://schemas.openxmlformats.org/officeDocument/2006/customXml" ds:itemID="{0CE0E35D-4827-7048-B0DD-2736CF8C2E3F}">
   <ds:schemaRefs>
     <ds:schemaRef ds:uri="http://schemas.openxmlformats.org/officeDocument/2006/bibliography"/>
   </ds:schemaRefs>

</xml_diff>